<commit_message>
Adding three module idea
</commit_message>
<xml_diff>
--- a/Design Rationale.docx
+++ b/Design Rationale.docx
@@ -3,177 +3,394 @@
 <w:document xmlns:wpc="http://schemas.microsoft.com/office/word/2010/wordprocessingCanvas" xmlns:cx="http://schemas.microsoft.com/office/drawing/2014/chartex" xmlns:cx1="http://schemas.microsoft.com/office/drawing/2015/9/8/chartex" xmlns:cx2="http://schemas.microsoft.com/office/drawing/2015/10/21/chartex" xmlns:cx3="http://schemas.microsoft.com/office/drawing/2016/5/9/chartex" xmlns:cx4="http://schemas.microsoft.com/office/drawing/2016/5/10/chartex" xmlns:cx5="http://schemas.microsoft.com/office/drawing/2016/5/11/chartex" xmlns:cx6="http://schemas.microsoft.com/office/drawing/2016/5/12/chartex" xmlns:cx7="http://schemas.microsoft.com/office/drawing/2016/5/13/chartex" xmlns:cx8="http://schemas.microsoft.com/office/drawing/2016/5/14/chartex" xmlns:mc="http://schemas.openxmlformats.org/markup-compatibility/2006" xmlns:aink="http://schemas.microsoft.com/office/drawing/2016/ink" xmlns:am3d="http://schemas.microsoft.com/office/drawing/2017/model3d" xmlns:o="urn:schemas-microsoft-com:office:office" xmlns:r="http://schemas.openxmlformats.org/officeDocument/2006/relationships" xmlns:m="http://schemas.openxmlformats.org/officeDocument/2006/math" xmlns:v="urn:schemas-microsoft-com:vml" xmlns:wp14="http://schemas.microsoft.com/office/word/2010/wordprocessingDrawing" xmlns:wp="http://schemas.openxmlformats.org/drawingml/2006/wordprocessingDrawing" xmlns:w10="urn:schemas-microsoft-com:office:word" xmlns:w="http://schemas.openxmlformats.org/wordprocessingml/2006/main" xmlns:w14="http://schemas.microsoft.com/office/word/2010/wordml" xmlns:w15="http://schemas.microsoft.com/office/word/2012/wordml" xmlns:w16cid="http://schemas.microsoft.com/office/word/2016/wordml/cid" xmlns:w16se="http://schemas.microsoft.com/office/word/2015/wordml/symex" xmlns:wpg="http://schemas.microsoft.com/office/word/2010/wordprocessingGroup" xmlns:wpi="http://schemas.microsoft.com/office/word/2010/wordprocessingInk" xmlns:wne="http://schemas.microsoft.com/office/word/2006/wordml" xmlns:wps="http://schemas.microsoft.com/office/word/2010/wordprocessingShape" mc:Ignorable="w14 w15 w16se w16cid wp14">
   <w:body>
     <w:p>
-      <w:pPr>
+      <w:r>
+        <w:t xml:space="preserve">We first decide to use </w:t>
+      </w:r>
+      <w:r>
         <w:rPr>
-          <w:rFonts w:hint="eastAsia"/>
+          <w:u w:val="single"/>
         </w:rPr>
-      </w:pPr>
-      <w:proofErr w:type="spellStart"/>
-      <w:r>
-        <w:rPr>
-          <w:rFonts w:hint="eastAsia"/>
-        </w:rPr>
-        <w:t>S</w:t>
-      </w:r>
-      <w:r>
-        <w:t>truggiing</w:t>
-      </w:r>
-      <w:proofErr w:type="spellEnd"/>
-    </w:p>
-    <w:p>
-      <w:pPr>
-        <w:ind w:firstLine="420"/>
-      </w:pPr>
-      <w:r>
-        <w:t>Put everything in the update function</w:t>
-      </w:r>
-      <w:bookmarkStart w:id="0" w:name="_GoBack"/>
-      <w:bookmarkEnd w:id="0"/>
-    </w:p>
-    <w:p>
-      <w:pPr>
-        <w:ind w:firstLine="420"/>
-        <w:rPr>
-          <w:rFonts w:hint="eastAsia"/>
-        </w:rPr>
-      </w:pPr>
-      <w:r>
-        <w:rPr>
-          <w:rFonts w:hint="eastAsia"/>
-        </w:rPr>
-        <w:t>T</w:t>
-      </w:r>
-      <w:r>
-        <w:t xml:space="preserve">wo </w:t>
+        <w:t>strategy pattern</w:t>
+      </w:r>
+      <w:r>
+        <w:t xml:space="preserve"> for deciding the route of the car.</w:t>
+      </w:r>
+      <w:r>
+        <w:t xml:space="preserve"> This is because there might be multiple strategy for finding the route we want to test. If instead of using strategy pattern, but use just a couple of function, we may end up keep changing a certain part of the code </w:t>
+      </w:r>
+      <w:r>
+        <w:t xml:space="preserve">for strategy change. </w:t>
+      </w:r>
+      <w:r>
+        <w:t>This will bring confusion of the program and reduce the efficiency in experimenting. However, by applying strategy pattern, we can just do things like plug in a module and plug out</w:t>
+      </w:r>
+      <w:r>
+        <w:t>-all we need to do is change which strategy class we want to load at the start,</w:t>
+      </w:r>
+      <w:r>
+        <w:t xml:space="preserve"> without changing multiple place in the program</w:t>
+      </w:r>
+      <w:r>
+        <w:t xml:space="preserve"> for different strategy</w:t>
+      </w:r>
+      <w:r>
+        <w:t>. And we can contain the detail of the strategy in different class,</w:t>
+      </w:r>
+      <w:r>
+        <w:t xml:space="preserve"> keep it for future comparison</w:t>
+      </w:r>
+      <w:r>
+        <w:t xml:space="preserve">. Whereas all </w:t>
       </w:r>
       <w:proofErr w:type="gramStart"/>
       <w:r>
-        <w:t>function</w:t>
+        <w:t>these different strategy</w:t>
       </w:r>
       <w:proofErr w:type="gramEnd"/>
       <w:r>
-        <w:t xml:space="preserve"> for explore and move mode</w:t>
-      </w:r>
-    </w:p>
-    <w:p>
-      <w:pPr>
-        <w:ind w:firstLine="420"/>
-      </w:pPr>
-      <w:r>
-        <w:t>a</w:t>
-      </w:r>
-      <w:r>
-        <w:t>ction as a single function</w:t>
-      </w:r>
-    </w:p>
-    <w:p>
-      <w:pPr>
-        <w:ind w:firstLine="420"/>
-        <w:rPr>
-          <w:rFonts w:hint="eastAsia"/>
-        </w:rPr>
-      </w:pPr>
-      <w:r>
-        <w:rPr>
-          <w:rFonts w:hint="eastAsia"/>
-        </w:rPr>
-        <w:t>C</w:t>
-      </w:r>
-      <w:r>
-        <w:t>ar Status class instead of adding parameter</w:t>
-      </w:r>
-      <w:r>
-        <w:t xml:space="preserve"> </w:t>
+        <w:t xml:space="preserve"> will share the same interface, keep the logic clear and easier to change the strategy and conduct experiment. </w:t>
+      </w:r>
+      <w:r>
+        <w:t xml:space="preserve">This also reduce the coupling in the system- if we change the strategy, there is no need to change other part of the code in the system. </w:t>
       </w:r>
     </w:p>
     <w:p/>
     <w:p>
       <w:r>
+        <w:t xml:space="preserve">We also use the </w:t>
+      </w:r>
+      <w:r>
         <w:rPr>
-          <w:rFonts w:hint="eastAsia"/>
+          <w:u w:val="single"/>
         </w:rPr>
-        <w:t>S</w:t>
-      </w:r>
-      <w:r>
-        <w:t>olution:</w:t>
+        <w:t>controller pattern</w:t>
+      </w:r>
+      <w:r>
+        <w:t xml:space="preserve"> in the </w:t>
+      </w:r>
+      <w:proofErr w:type="spellStart"/>
+      <w:r>
+        <w:t>MyA</w:t>
+      </w:r>
+      <w:r>
+        <w:t>I</w:t>
+      </w:r>
+      <w:r>
+        <w:t>Controller</w:t>
+      </w:r>
+      <w:proofErr w:type="spellEnd"/>
+      <w:r>
+        <w:t xml:space="preserve"> class, instead of putting car control, route decision function in the class like </w:t>
+      </w:r>
+      <w:proofErr w:type="spellStart"/>
+      <w:r>
+        <w:t>AIController</w:t>
+      </w:r>
+      <w:proofErr w:type="spellEnd"/>
+      <w:r>
+        <w:t xml:space="preserve"> did. This helps increase the cohesion of the class. </w:t>
+      </w:r>
+      <w:proofErr w:type="spellStart"/>
+      <w:r>
+        <w:t>MyAIController</w:t>
+      </w:r>
+      <w:proofErr w:type="spellEnd"/>
+      <w:r>
+        <w:t xml:space="preserve"> has the responsibility of handling incoming </w:t>
+      </w:r>
+      <w:proofErr w:type="gramStart"/>
+      <w:r>
+        <w:t>information ,</w:t>
+      </w:r>
+      <w:proofErr w:type="gramEnd"/>
+      <w:r>
+        <w:t xml:space="preserve"> </w:t>
+      </w:r>
+      <w:proofErr w:type="spellStart"/>
+      <w:r>
+        <w:t>deletage</w:t>
+      </w:r>
+      <w:proofErr w:type="spellEnd"/>
+      <w:r>
+        <w:t xml:space="preserve"> and coordinate different module’s work</w:t>
+      </w:r>
+      <w:r>
+        <w:t>. In this case, we can put the stable part of our code in the controller to make overall structure stab</w:t>
+      </w:r>
+      <w:r>
+        <w:t xml:space="preserve">le, so that we can focus on what part of </w:t>
+      </w:r>
+      <w:r>
+        <w:t xml:space="preserve">module we should optimize or change, without concern of breaking the program accidentally. </w:t>
+      </w:r>
+    </w:p>
+    <w:p/>
+    <w:p>
+      <w:r>
+        <w:t xml:space="preserve">As mentioned in above, there are several modules for our </w:t>
+      </w:r>
+      <w:proofErr w:type="spellStart"/>
+      <w:r>
+        <w:t>MyA</w:t>
+      </w:r>
+      <w:r>
+        <w:t>I</w:t>
+      </w:r>
+      <w:r>
+        <w:t>Controller</w:t>
+      </w:r>
+      <w:proofErr w:type="spellEnd"/>
+      <w:r>
+        <w:t xml:space="preserve">. </w:t>
+      </w:r>
+      <w:r>
+        <w:t xml:space="preserve">Technically, they are simple class. </w:t>
+      </w:r>
+      <w:proofErr w:type="spellStart"/>
+      <w:r>
+        <w:t>MyAIController</w:t>
+      </w:r>
+      <w:proofErr w:type="spellEnd"/>
+      <w:r>
+        <w:t xml:space="preserve"> has three main class, </w:t>
+      </w:r>
+      <w:proofErr w:type="spellStart"/>
+      <w:r>
+        <w:t>PerceptionClass</w:t>
+      </w:r>
+      <w:proofErr w:type="spellEnd"/>
+      <w:r>
+        <w:t xml:space="preserve">, </w:t>
+      </w:r>
+      <w:proofErr w:type="spellStart"/>
+      <w:r>
+        <w:t>DecisionClass</w:t>
+      </w:r>
+      <w:proofErr w:type="spellEnd"/>
+      <w:r>
+        <w:t xml:space="preserve"> and </w:t>
+      </w:r>
+      <w:proofErr w:type="spellStart"/>
+      <w:r>
+        <w:t>ActionClass</w:t>
+      </w:r>
+      <w:proofErr w:type="spellEnd"/>
+      <w:r>
+        <w:t xml:space="preserve">. </w:t>
+      </w:r>
+      <w:proofErr w:type="spellStart"/>
+      <w:r>
+        <w:t>PerceptionClass</w:t>
+      </w:r>
+      <w:proofErr w:type="spellEnd"/>
+      <w:r>
+        <w:t xml:space="preserve"> is responsible for updating the map of the maze, </w:t>
+      </w:r>
+      <w:proofErr w:type="spellStart"/>
+      <w:r>
+        <w:t>DecisionClass</w:t>
+      </w:r>
+      <w:proofErr w:type="spellEnd"/>
+      <w:r>
+        <w:t xml:space="preserve"> is responsible for deciding the route for car and </w:t>
+      </w:r>
+      <w:proofErr w:type="spellStart"/>
+      <w:r>
+        <w:t>ActionClass</w:t>
+      </w:r>
+      <w:proofErr w:type="spellEnd"/>
+      <w:r>
+        <w:t xml:space="preserve"> is responsible for how the car is </w:t>
+      </w:r>
+      <w:proofErr w:type="gramStart"/>
+      <w:r>
+        <w:t>actually controlled</w:t>
+      </w:r>
+      <w:proofErr w:type="gramEnd"/>
+      <w:r>
+        <w:t xml:space="preserve">. </w:t>
+      </w:r>
+      <w:r>
+        <w:t xml:space="preserve">This design took some idea of a classical robot system. </w:t>
+      </w:r>
+      <w:r>
+        <w:t xml:space="preserve">We realized that this project we are not creating controller for a car, rather, it is more like a robot. Therefore, for a typical robot, it has three </w:t>
+      </w:r>
+      <w:proofErr w:type="gramStart"/>
+      <w:r>
+        <w:t>process</w:t>
+      </w:r>
+      <w:proofErr w:type="gramEnd"/>
+      <w:r>
+        <w:t xml:space="preserve">: processing surrounding information, making decision, controlling its action. In this project it </w:t>
+      </w:r>
+      <w:proofErr w:type="spellStart"/>
+      <w:r>
+        <w:t>cooresponds</w:t>
+      </w:r>
+      <w:proofErr w:type="spellEnd"/>
+      <w:r>
+        <w:t xml:space="preserve"> to:</w:t>
+      </w:r>
+    </w:p>
+    <w:tbl>
+      <w:tblPr>
+        <w:tblStyle w:val="TableGrid"/>
+        <w:tblW w:w="0" w:type="auto"/>
+        <w:tblLook w:val="04A0" w:firstRow="1" w:lastRow="0" w:firstColumn="1" w:lastColumn="0" w:noHBand="0" w:noVBand="1"/>
+      </w:tblPr>
+      <w:tblGrid>
+        <w:gridCol w:w="2765"/>
+        <w:gridCol w:w="774"/>
+        <w:gridCol w:w="4757"/>
+      </w:tblGrid>
+      <w:tr>
+        <w:tc>
+          <w:tcPr>
+            <w:tcW w:w="2765" w:type="dxa"/>
+          </w:tcPr>
+          <w:p>
+            <w:r>
+              <w:t>Processing surrounding</w:t>
+            </w:r>
+          </w:p>
+        </w:tc>
+        <w:tc>
+          <w:tcPr>
+            <w:tcW w:w="774" w:type="dxa"/>
+          </w:tcPr>
+          <w:p/>
+        </w:tc>
+        <w:tc>
+          <w:tcPr>
+            <w:tcW w:w="4757" w:type="dxa"/>
+          </w:tcPr>
+          <w:p>
+            <w:r>
+              <w:t>Reading the types of lava and where it is</w:t>
+            </w:r>
+            <w:r>
+              <w:t>, also see whether we saw a key (</w:t>
+            </w:r>
+            <w:proofErr w:type="spellStart"/>
+            <w:r>
+              <w:t>PerceptionClass</w:t>
+            </w:r>
+            <w:proofErr w:type="spellEnd"/>
+            <w:r>
+              <w:t>)</w:t>
+            </w:r>
+          </w:p>
+        </w:tc>
+      </w:tr>
+      <w:tr>
+        <w:tc>
+          <w:tcPr>
+            <w:tcW w:w="2765" w:type="dxa"/>
+          </w:tcPr>
+          <w:p>
+            <w:r>
+              <w:t>Making Decision</w:t>
+            </w:r>
+          </w:p>
+        </w:tc>
+        <w:tc>
+          <w:tcPr>
+            <w:tcW w:w="774" w:type="dxa"/>
+          </w:tcPr>
+          <w:p/>
+        </w:tc>
+        <w:tc>
+          <w:tcPr>
+            <w:tcW w:w="4757" w:type="dxa"/>
+          </w:tcPr>
+          <w:p>
+            <w:r>
+              <w:t>Deciding the route and next coordinate car need to go (</w:t>
+            </w:r>
+            <w:proofErr w:type="spellStart"/>
+            <w:r>
+              <w:t>DecisionClass</w:t>
+            </w:r>
+            <w:proofErr w:type="spellEnd"/>
+            <w:r>
+              <w:t>)</w:t>
+            </w:r>
+          </w:p>
+        </w:tc>
+      </w:tr>
+      <w:tr>
+        <w:tc>
+          <w:tcPr>
+            <w:tcW w:w="2765" w:type="dxa"/>
+          </w:tcPr>
+          <w:p>
+            <w:r>
+              <w:t>Control body to make action</w:t>
+            </w:r>
+          </w:p>
+        </w:tc>
+        <w:tc>
+          <w:tcPr>
+            <w:tcW w:w="774" w:type="dxa"/>
+          </w:tcPr>
+          <w:p/>
+        </w:tc>
+        <w:tc>
+          <w:tcPr>
+            <w:tcW w:w="4757" w:type="dxa"/>
+          </w:tcPr>
+          <w:p>
+            <w:proofErr w:type="spellStart"/>
+            <w:r>
+              <w:t>Optimised</w:t>
+            </w:r>
+            <w:proofErr w:type="spellEnd"/>
+            <w:r>
+              <w:t xml:space="preserve"> car speed, how it </w:t>
+            </w:r>
+            <w:proofErr w:type="gramStart"/>
+            <w:r>
+              <w:t>turn</w:t>
+            </w:r>
+            <w:proofErr w:type="gramEnd"/>
+            <w:r>
+              <w:t xml:space="preserve"> (</w:t>
+            </w:r>
+            <w:proofErr w:type="spellStart"/>
+            <w:r>
+              <w:t>ActionModule</w:t>
+            </w:r>
+            <w:proofErr w:type="spellEnd"/>
+            <w:r>
+              <w:t>)</w:t>
+            </w:r>
+          </w:p>
+        </w:tc>
+      </w:tr>
+    </w:tbl>
+    <w:p>
+      <w:r>
+        <w:t xml:space="preserve">This design </w:t>
+      </w:r>
+      <w:r>
+        <w:t xml:space="preserve">supports our controller pattern and help reduce the representation gap. </w:t>
+      </w:r>
+      <w:bookmarkStart w:id="0" w:name="_GoBack"/>
+      <w:bookmarkEnd w:id="0"/>
+      <w:r>
+        <w:t xml:space="preserve"> </w:t>
+      </w:r>
+      <w:r>
+        <w:t xml:space="preserve"> </w:t>
       </w:r>
     </w:p>
     <w:p>
       <w:r>
         <w:tab/>
-        <w:t>Controller patter</w:t>
-      </w:r>
-      <w:r>
-        <w:t xml:space="preserve"> for </w:t>
-      </w:r>
-      <w:proofErr w:type="spellStart"/>
-      <w:r>
-        <w:t>MyAiController</w:t>
-      </w:r>
-      <w:proofErr w:type="spellEnd"/>
+      </w:r>
     </w:p>
-    <w:p>
-      <w:pPr>
-        <w:pStyle w:val="a3"/>
-        <w:numPr>
-          <w:ilvl w:val="0"/>
-          <w:numId w:val="1"/>
-        </w:numPr>
-        <w:ind w:firstLineChars="0"/>
-      </w:pPr>
-      <w:r>
-        <w:t xml:space="preserve">To keep things not </w:t>
-      </w:r>
-      <w:r>
-        <w:t>changeable</w:t>
-      </w:r>
-    </w:p>
-    <w:p>
-      <w:pPr>
-        <w:rPr>
-          <w:rFonts w:hint="eastAsia"/>
-        </w:rPr>
-      </w:pPr>
-      <w:r>
-        <w:tab/>
-        <w:t>3 Module taken from general robot structure</w:t>
-      </w:r>
-    </w:p>
-    <w:p>
-      <w:r>
-        <w:rPr>
-          <w:rFonts w:hint="eastAsia"/>
-        </w:rPr>
-        <w:t xml:space="preserve"> </w:t>
-      </w:r>
-      <w:r>
-        <w:t xml:space="preserve">  Strategy pattern for the Decision Module</w:t>
-      </w:r>
-    </w:p>
-    <w:p>
-      <w:pPr>
-        <w:rPr>
-          <w:rFonts w:hint="eastAsia"/>
-        </w:rPr>
-      </w:pPr>
-    </w:p>
-    <w:p>
-      <w:pPr>
-        <w:rPr>
-          <w:rFonts w:hint="eastAsia"/>
-        </w:rPr>
-      </w:pPr>
-      <w:r>
-        <w:tab/>
-      </w:r>
-    </w:p>
-    <w:p>
-      <w:pPr>
-        <w:rPr>
-          <w:rFonts w:hint="eastAsia"/>
-        </w:rPr>
-      </w:pPr>
-    </w:p>
+    <w:p/>
     <w:p/>
     <w:sectPr>
       <w:pgSz w:w="11906" w:h="16838"/>
@@ -696,7 +913,7 @@
     <w:lsdException w:name="Hashtag" w:semiHidden="1" w:unhideWhenUsed="1"/>
     <w:lsdException w:name="Unresolved Mention" w:semiHidden="1" w:unhideWhenUsed="1"/>
   </w:latentStyles>
-  <w:style w:type="paragraph" w:default="1" w:styleId="a">
+  <w:style w:type="paragraph" w:default="1" w:styleId="Normal">
     <w:name w:val="Normal"/>
     <w:qFormat/>
     <w:pPr>
@@ -704,13 +921,13 @@
       <w:jc w:val="both"/>
     </w:pPr>
   </w:style>
-  <w:style w:type="character" w:default="1" w:styleId="a0">
+  <w:style w:type="character" w:default="1" w:styleId="DefaultParagraphFont">
     <w:name w:val="Default Paragraph Font"/>
     <w:uiPriority w:val="1"/>
     <w:semiHidden/>
     <w:unhideWhenUsed/>
   </w:style>
-  <w:style w:type="table" w:default="1" w:styleId="a1">
+  <w:style w:type="table" w:default="1" w:styleId="TableNormal">
     <w:name w:val="Normal Table"/>
     <w:uiPriority w:val="99"/>
     <w:semiHidden/>
@@ -725,21 +942,37 @@
       </w:tblCellMar>
     </w:tblPr>
   </w:style>
-  <w:style w:type="numbering" w:default="1" w:styleId="a2">
+  <w:style w:type="numbering" w:default="1" w:styleId="NoList">
     <w:name w:val="No List"/>
     <w:uiPriority w:val="99"/>
     <w:semiHidden/>
     <w:unhideWhenUsed/>
   </w:style>
-  <w:style w:type="paragraph" w:styleId="a3">
+  <w:style w:type="paragraph" w:styleId="ListParagraph">
     <w:name w:val="List Paragraph"/>
-    <w:basedOn w:val="a"/>
+    <w:basedOn w:val="Normal"/>
     <w:uiPriority w:val="34"/>
     <w:qFormat/>
     <w:rsid w:val="00290D76"/>
     <w:pPr>
       <w:ind w:firstLineChars="200" w:firstLine="420"/>
     </w:pPr>
+  </w:style>
+  <w:style w:type="table" w:styleId="TableGrid">
+    <w:name w:val="Table Grid"/>
+    <w:basedOn w:val="TableNormal"/>
+    <w:uiPriority w:val="39"/>
+    <w:rsid w:val="003C492E"/>
+    <w:tblPr>
+      <w:tblBorders>
+        <w:top w:val="single" w:sz="4" w:space="0" w:color="auto"/>
+        <w:left w:val="single" w:sz="4" w:space="0" w:color="auto"/>
+        <w:bottom w:val="single" w:sz="4" w:space="0" w:color="auto"/>
+        <w:right w:val="single" w:sz="4" w:space="0" w:color="auto"/>
+        <w:insideH w:val="single" w:sz="4" w:space="0" w:color="auto"/>
+        <w:insideV w:val="single" w:sz="4" w:space="0" w:color="auto"/>
+      </w:tblBorders>
+    </w:tblPr>
   </w:style>
 </w:styles>
 </file>

</xml_diff>

<commit_message>
add controoller pattern doc
</commit_message>
<xml_diff>
--- a/Design Rationale.docx
+++ b/Design Rationale.docx
@@ -56,6 +56,11 @@
     </w:p>
     <w:p/>
     <w:p>
+      <w:pPr>
+        <w:rPr>
+          <w:rFonts w:hint="eastAsia"/>
+        </w:rPr>
+      </w:pPr>
       <w:r>
         <w:t xml:space="preserve">We also use the </w:t>
       </w:r>
@@ -88,41 +93,78 @@
       </w:r>
       <w:proofErr w:type="spellEnd"/>
       <w:r>
-        <w:t xml:space="preserve"> did. This helps increase the cohesion of the class. </w:t>
+        <w:t xml:space="preserve"> did. </w:t>
       </w:r>
       <w:proofErr w:type="spellStart"/>
       <w:r>
+        <w:t>MyAiController</w:t>
+      </w:r>
+      <w:proofErr w:type="spellEnd"/>
+      <w:r>
+        <w:t xml:space="preserve"> servers as </w:t>
+      </w:r>
+      <w:proofErr w:type="gramStart"/>
+      <w:r>
+        <w:t>a</w:t>
+      </w:r>
+      <w:proofErr w:type="gramEnd"/>
+      <w:r>
+        <w:t xml:space="preserve"> indirect class between the Simulation class and its Modules. To be Specific, </w:t>
+      </w:r>
+      <w:proofErr w:type="spellStart"/>
+      <w:r>
         <w:t>MyAIController</w:t>
       </w:r>
       <w:proofErr w:type="spellEnd"/>
       <w:r>
-        <w:t xml:space="preserve"> has the responsibility of handling incoming </w:t>
-      </w:r>
-      <w:proofErr w:type="gramStart"/>
-      <w:r>
-        <w:t>information ,</w:t>
-      </w:r>
-      <w:proofErr w:type="gramEnd"/>
-      <w:r>
-        <w:t xml:space="preserve"> </w:t>
+        <w:t xml:space="preserve"> take the information input from the Simulation, pass to modules to make decision, then modules control the car’s action through the </w:t>
       </w:r>
       <w:proofErr w:type="spellStart"/>
       <w:r>
-        <w:t>deletage</w:t>
+        <w:t>MyAiController</w:t>
       </w:r>
       <w:proofErr w:type="spellEnd"/>
       <w:r>
-        <w:t xml:space="preserve"> and coordinate different module’s work</w:t>
-      </w:r>
-      <w:r>
-        <w:t>. In this case, we can put the stable part of our code in the controller to make overall structure stab</w:t>
-      </w:r>
-      <w:r>
-        <w:t xml:space="preserve">le, so that we can focus on what part of </w:t>
-      </w:r>
-      <w:r>
-        <w:t xml:space="preserve">module we should optimize or change, without concern of breaking the program accidentally. </w:t>
-      </w:r>
+        <w:t>. By Applying the controller pattern, though we increase the coupling of this single class, we reduce the system’s overall coup</w:t>
+      </w:r>
+      <w:r>
+        <w:t xml:space="preserve">ling and increase the cohesion in the system. Also, for the principle of protected variation, </w:t>
+      </w:r>
+      <w:r>
+        <w:rPr>
+          <w:rFonts w:hint="eastAsia"/>
+        </w:rPr>
+        <w:t>w</w:t>
+      </w:r>
+      <w:r>
+        <w:t xml:space="preserve">e put functions that are stable and unlikely to change in the controller, while put different functionality that might need to be changed frequently in its module. </w:t>
+      </w:r>
+      <w:r>
+        <w:t>Using controller pattern not only increase the cohesion of other modules, it also makes us easier to separate the functiona</w:t>
+      </w:r>
+      <w:r>
+        <w:t>lit</w:t>
+      </w:r>
+      <w:r>
+        <w:t xml:space="preserve">y </w:t>
+      </w:r>
+      <w:r>
+        <w:t>of</w:t>
+      </w:r>
+      <w:r>
+        <w:t xml:space="preserve"> project and allocate the job</w:t>
+      </w:r>
+      <w:r>
+        <w:t xml:space="preserve"> to teammates</w:t>
+      </w:r>
+      <w:r>
+        <w:t xml:space="preserve">. </w:t>
+      </w:r>
+      <w:r>
+        <w:t xml:space="preserve">Each of us can do whatever change we want in the module, whereas not breaking the program. This also avoid the conflict on our repo. </w:t>
+      </w:r>
+      <w:bookmarkStart w:id="0" w:name="_GoBack"/>
+      <w:bookmarkEnd w:id="0"/>
     </w:p>
     <w:p/>
     <w:p>
@@ -235,7 +277,7 @@
     </w:p>
     <w:tbl>
       <w:tblPr>
-        <w:tblStyle w:val="TableGrid"/>
+        <w:tblStyle w:val="a4"/>
         <w:tblW w:w="0" w:type="auto"/>
         <w:tblLook w:val="04A0" w:firstRow="1" w:lastRow="0" w:firstColumn="1" w:lastColumn="0" w:noHBand="0" w:noVBand="1"/>
       </w:tblPr>
@@ -267,10 +309,7 @@
           </w:tcPr>
           <w:p>
             <w:r>
-              <w:t>Reading the types of lava and where it is</w:t>
-            </w:r>
-            <w:r>
-              <w:t>, also see whether we saw a key (</w:t>
+              <w:t>Reading the types of lava and where it is, also see whether we saw a key (</w:t>
             </w:r>
             <w:proofErr w:type="spellStart"/>
             <w:r>
@@ -374,12 +413,7 @@
         <w:t xml:space="preserve">This design </w:t>
       </w:r>
       <w:r>
-        <w:t xml:space="preserve">supports our controller pattern and help reduce the representation gap. </w:t>
-      </w:r>
-      <w:bookmarkStart w:id="0" w:name="_GoBack"/>
-      <w:bookmarkEnd w:id="0"/>
-      <w:r>
-        <w:t xml:space="preserve"> </w:t>
+        <w:t xml:space="preserve">supports our controller pattern and help reduce the representation gap.  </w:t>
       </w:r>
       <w:r>
         <w:t xml:space="preserve"> </w:t>
@@ -913,7 +947,7 @@
     <w:lsdException w:name="Hashtag" w:semiHidden="1" w:unhideWhenUsed="1"/>
     <w:lsdException w:name="Unresolved Mention" w:semiHidden="1" w:unhideWhenUsed="1"/>
   </w:latentStyles>
-  <w:style w:type="paragraph" w:default="1" w:styleId="Normal">
+  <w:style w:type="paragraph" w:default="1" w:styleId="a">
     <w:name w:val="Normal"/>
     <w:qFormat/>
     <w:pPr>
@@ -921,13 +955,13 @@
       <w:jc w:val="both"/>
     </w:pPr>
   </w:style>
-  <w:style w:type="character" w:default="1" w:styleId="DefaultParagraphFont">
+  <w:style w:type="character" w:default="1" w:styleId="a0">
     <w:name w:val="Default Paragraph Font"/>
     <w:uiPriority w:val="1"/>
     <w:semiHidden/>
     <w:unhideWhenUsed/>
   </w:style>
-  <w:style w:type="table" w:default="1" w:styleId="TableNormal">
+  <w:style w:type="table" w:default="1" w:styleId="a1">
     <w:name w:val="Normal Table"/>
     <w:uiPriority w:val="99"/>
     <w:semiHidden/>
@@ -942,15 +976,15 @@
       </w:tblCellMar>
     </w:tblPr>
   </w:style>
-  <w:style w:type="numbering" w:default="1" w:styleId="NoList">
+  <w:style w:type="numbering" w:default="1" w:styleId="a2">
     <w:name w:val="No List"/>
     <w:uiPriority w:val="99"/>
     <w:semiHidden/>
     <w:unhideWhenUsed/>
   </w:style>
-  <w:style w:type="paragraph" w:styleId="ListParagraph">
+  <w:style w:type="paragraph" w:styleId="a3">
     <w:name w:val="List Paragraph"/>
-    <w:basedOn w:val="Normal"/>
+    <w:basedOn w:val="a"/>
     <w:uiPriority w:val="34"/>
     <w:qFormat/>
     <w:rsid w:val="00290D76"/>
@@ -958,9 +992,9 @@
       <w:ind w:firstLineChars="200" w:firstLine="420"/>
     </w:pPr>
   </w:style>
-  <w:style w:type="table" w:styleId="TableGrid">
+  <w:style w:type="table" w:styleId="a4">
     <w:name w:val="Table Grid"/>
-    <w:basedOn w:val="TableNormal"/>
+    <w:basedOn w:val="a1"/>
     <w:uiPriority w:val="39"/>
     <w:rsid w:val="003C492E"/>
     <w:tblPr>

</xml_diff>

<commit_message>
Code freeze 2nd , fast stable at 22:50
</commit_message>
<xml_diff>
--- a/Design Rationale.docx
+++ b/Design Rationale.docx
@@ -4,109 +4,60 @@
   <w:body>
     <w:p>
       <w:r>
-        <w:t xml:space="preserve">We first decide to use </w:t>
+        <w:t xml:space="preserve">We use the </w:t>
+      </w:r>
+      <w:r>
+        <w:rPr>
+          <w:b/>
+          <w:u w:val="single"/>
+        </w:rPr>
+        <w:t>controller</w:t>
       </w:r>
       <w:r>
         <w:rPr>
           <w:u w:val="single"/>
         </w:rPr>
-        <w:t>strategy pattern</w:t>
-      </w:r>
-      <w:r>
-        <w:t xml:space="preserve"> for deciding the route of the car.</w:t>
-      </w:r>
-      <w:r>
-        <w:t xml:space="preserve"> This is because there might be multiple strategy for finding the route we want to test. If instead of using strategy pattern, but use just a couple of function, we may end up keep changing a certain part of the code </w:t>
-      </w:r>
-      <w:r>
-        <w:t xml:space="preserve">for strategy change. </w:t>
-      </w:r>
-      <w:r>
-        <w:t>This will bring confusion of the program and reduce the efficiency in experimenting. However, by applying strategy pattern, we can just do things like plug in a module and plug out</w:t>
-      </w:r>
-      <w:r>
-        <w:t>-all we need to do is change which strategy class we want to load at the start,</w:t>
-      </w:r>
-      <w:r>
-        <w:t xml:space="preserve"> without changing multiple place in the program</w:t>
-      </w:r>
-      <w:r>
-        <w:t xml:space="preserve"> for different strategy</w:t>
-      </w:r>
-      <w:r>
-        <w:t>. And we can contain the detail of the strategy in different class,</w:t>
-      </w:r>
-      <w:r>
-        <w:t xml:space="preserve"> keep it for future comparison</w:t>
-      </w:r>
-      <w:r>
-        <w:t xml:space="preserve">. Whereas all </w:t>
-      </w:r>
+        <w:t xml:space="preserve"> pattern</w:t>
+      </w:r>
+      <w:r>
+        <w:t xml:space="preserve"> in the </w:t>
+      </w:r>
+      <w:proofErr w:type="spellStart"/>
+      <w:r>
+        <w:t>MyA</w:t>
+      </w:r>
+      <w:r>
+        <w:t>I</w:t>
+      </w:r>
+      <w:r>
+        <w:t>Controller</w:t>
+      </w:r>
+      <w:proofErr w:type="spellEnd"/>
+      <w:r>
+        <w:t xml:space="preserve"> class, instead of putting car control, route decision function in the class like </w:t>
+      </w:r>
+      <w:proofErr w:type="spellStart"/>
+      <w:r>
+        <w:t>AIController</w:t>
+      </w:r>
+      <w:proofErr w:type="spellEnd"/>
+      <w:r>
+        <w:t xml:space="preserve"> did. </w:t>
+      </w:r>
+      <w:proofErr w:type="spellStart"/>
+      <w:r>
+        <w:t>MyAiController</w:t>
+      </w:r>
+      <w:proofErr w:type="spellEnd"/>
+      <w:r>
+        <w:t xml:space="preserve"> servers as </w:t>
+      </w:r>
+      <w:proofErr w:type="spellStart"/>
       <w:proofErr w:type="gramStart"/>
       <w:r>
-        <w:t>these different strategy</w:t>
-      </w:r>
-      <w:proofErr w:type="gramEnd"/>
-      <w:r>
-        <w:t xml:space="preserve"> will share the same interface, keep the logic clear and easier to change the strategy and conduct experiment. </w:t>
-      </w:r>
-      <w:r>
-        <w:t xml:space="preserve">This also reduce the coupling in the system- if we change the strategy, there is no need to change other part of the code in the system. </w:t>
-      </w:r>
-    </w:p>
-    <w:p/>
-    <w:p>
-      <w:pPr>
-        <w:rPr>
-          <w:rFonts w:hint="eastAsia"/>
-        </w:rPr>
-      </w:pPr>
-      <w:r>
-        <w:t xml:space="preserve">We also use the </w:t>
-      </w:r>
-      <w:r>
-        <w:rPr>
-          <w:u w:val="single"/>
-        </w:rPr>
-        <w:t>controller pattern</w:t>
-      </w:r>
-      <w:r>
-        <w:t xml:space="preserve"> in the </w:t>
-      </w:r>
-      <w:proofErr w:type="spellStart"/>
-      <w:r>
-        <w:t>MyA</w:t>
-      </w:r>
-      <w:r>
-        <w:t>I</w:t>
-      </w:r>
-      <w:r>
-        <w:t>Controller</w:t>
-      </w:r>
-      <w:proofErr w:type="spellEnd"/>
-      <w:r>
-        <w:t xml:space="preserve"> class, instead of putting car control, route decision function in the class like </w:t>
-      </w:r>
-      <w:proofErr w:type="spellStart"/>
-      <w:r>
-        <w:t>AIController</w:t>
-      </w:r>
-      <w:proofErr w:type="spellEnd"/>
-      <w:r>
-        <w:t xml:space="preserve"> did. </w:t>
-      </w:r>
-      <w:proofErr w:type="spellStart"/>
-      <w:r>
-        <w:t>MyAiController</w:t>
-      </w:r>
-      <w:proofErr w:type="spellEnd"/>
-      <w:r>
-        <w:t xml:space="preserve"> servers as </w:t>
-      </w:r>
-      <w:proofErr w:type="gramStart"/>
-      <w:r>
         <w:t>a</w:t>
       </w:r>
+      <w:proofErr w:type="spellEnd"/>
       <w:proofErr w:type="gramEnd"/>
       <w:r>
         <w:t xml:space="preserve"> indirect class between the Simulation class and its Modules. To be Specific, </w:t>
@@ -163,8 +114,6 @@
       <w:r>
         <w:t xml:space="preserve">Each of us can do whatever change we want in the module, whereas not breaking the program. This also avoid the conflict on our repo. </w:t>
       </w:r>
-      <w:bookmarkStart w:id="0" w:name="_GoBack"/>
-      <w:bookmarkEnd w:id="0"/>
     </w:p>
     <w:p/>
     <w:p>
@@ -194,15 +143,63 @@
       </w:r>
       <w:proofErr w:type="spellEnd"/>
       <w:r>
-        <w:t xml:space="preserve"> has three main class, </w:t>
-      </w:r>
+        <w:t xml:space="preserve"> has three main class</w:t>
+      </w:r>
+      <w:r>
+        <w:t xml:space="preserve"> to support its action</w:t>
+      </w:r>
+      <w:r>
+        <w:t xml:space="preserve">, </w:t>
+      </w:r>
+      <w:proofErr w:type="spellStart"/>
+      <w:r>
+        <w:t>PerceptionModule</w:t>
+      </w:r>
+      <w:proofErr w:type="spellEnd"/>
+      <w:r>
+        <w:t xml:space="preserve"> class</w:t>
+      </w:r>
+      <w:r>
+        <w:t xml:space="preserve">, </w:t>
+      </w:r>
+      <w:proofErr w:type="spellStart"/>
+      <w:r>
+        <w:t>Decision</w:t>
+      </w:r>
+      <w:r>
+        <w:t>Module</w:t>
+      </w:r>
+      <w:proofErr w:type="spellEnd"/>
+      <w:r>
+        <w:t xml:space="preserve"> c</w:t>
+      </w:r>
+      <w:r>
+        <w:t xml:space="preserve">lass and </w:t>
+      </w:r>
+      <w:proofErr w:type="spellStart"/>
+      <w:r>
+        <w:t>Action</w:t>
+      </w:r>
+      <w:r>
+        <w:t>Module</w:t>
+      </w:r>
+      <w:proofErr w:type="spellEnd"/>
+      <w:r>
+        <w:t xml:space="preserve"> c</w:t>
+      </w:r>
+      <w:r>
+        <w:t xml:space="preserve">lass. </w:t>
+      </w:r>
+    </w:p>
+    <w:p/>
+    <w:p>
       <w:proofErr w:type="spellStart"/>
       <w:r>
         <w:t>PerceptionClass</w:t>
       </w:r>
       <w:proofErr w:type="spellEnd"/>
       <w:r>
-        <w:t xml:space="preserve">, </w:t>
+        <w:t xml:space="preserve"> is responsible for updating the map of the maze, </w:t>
       </w:r>
       <w:proofErr w:type="spellStart"/>
       <w:r>
@@ -210,7 +207,7 @@
       </w:r>
       <w:proofErr w:type="spellEnd"/>
       <w:r>
-        <w:t xml:space="preserve"> and </w:t>
+        <w:t xml:space="preserve"> is responsible for deciding the route for car and </w:t>
       </w:r>
       <w:proofErr w:type="spellStart"/>
       <w:r>
@@ -218,42 +215,23 @@
       </w:r>
       <w:proofErr w:type="spellEnd"/>
       <w:r>
+        <w:t xml:space="preserve"> is responsible for how the car is </w:t>
+      </w:r>
+      <w:proofErr w:type="gramStart"/>
+      <w:r>
+        <w:t>actually controlled</w:t>
+      </w:r>
+      <w:proofErr w:type="gramEnd"/>
+      <w:r>
         <w:t xml:space="preserve">. </w:t>
       </w:r>
-      <w:proofErr w:type="spellStart"/>
-      <w:r>
-        <w:t>PerceptionClass</w:t>
-      </w:r>
-      <w:proofErr w:type="spellEnd"/>
-      <w:r>
-        <w:t xml:space="preserve"> is responsible for updating the map of the maze, </w:t>
-      </w:r>
-      <w:proofErr w:type="spellStart"/>
-      <w:r>
-        <w:t>DecisionClass</w:t>
-      </w:r>
-      <w:proofErr w:type="spellEnd"/>
-      <w:r>
-        <w:t xml:space="preserve"> is responsible for deciding the route for car and </w:t>
-      </w:r>
-      <w:proofErr w:type="spellStart"/>
-      <w:r>
-        <w:t>ActionClass</w:t>
-      </w:r>
-      <w:proofErr w:type="spellEnd"/>
-      <w:r>
-        <w:t xml:space="preserve"> is responsible for how the car is </w:t>
-      </w:r>
-      <w:proofErr w:type="gramStart"/>
-      <w:r>
-        <w:t>actually controlled</w:t>
-      </w:r>
-      <w:proofErr w:type="gramEnd"/>
-      <w:r>
-        <w:t xml:space="preserve">. </w:t>
-      </w:r>
-      <w:r>
-        <w:t xml:space="preserve">This design took some idea of a classical robot system. </w:t>
+      <w:r>
+        <w:t>This design took some idea of a classical robot syst</w:t>
+      </w:r>
+      <w:bookmarkStart w:id="0" w:name="_GoBack"/>
+      <w:bookmarkEnd w:id="0"/>
+      <w:r>
+        <w:t xml:space="preserve">em. </w:t>
       </w:r>
       <w:r>
         <w:t xml:space="preserve">We realized that this project we are not creating controller for a car, rather, it is more like a robot. Therefore, for a typical robot, it has three </w:t>

</xml_diff>